<commit_message>
fixed up user stories
</commit_message>
<xml_diff>
--- a/misc_info/User Story 1.docx
+++ b/misc_info/User Story 1.docx
@@ -10,28 +10,37 @@
     <w:p/>
     <w:p>
       <w:r>
-        <w:t>I, an average user, log in to the app using Facebook. I then specify my preferred time, location and cuisine style, all of which are condensed into an event and listed in the database.</w:t>
+        <w:t xml:space="preserve">I, an average user, log in to the app using Facebook. I then specify my preferred </w:t>
+      </w:r>
+      <w:r>
+        <w:t>time, location and price range</w:t>
+      </w:r>
+      <w:r>
+        <w:t>, all of which are condensed into an event and listed in the database.</w:t>
       </w:r>
     </w:p>
     <w:p/>
     <w:p>
       <w:r>
-        <w:t>The app looks through the database for other events of similar nature – posted by people who are friends with me on Facebook, and have similar preferences in terms of time, location, and cuisine.</w:t>
+        <w:t xml:space="preserve">The app looks through the database for other events of similar nature – posted by people who are friends with me on Facebook, and have similar preferences </w:t>
+      </w:r>
+      <w:r>
+        <w:t>in terms of time and location.</w:t>
       </w:r>
     </w:p>
     <w:p/>
     <w:p>
       <w:r>
-        <w:t>I will select from the list of available friends who I am willing to eat with. If the other person also selects me from the list of friends, then both parties will get notified</w:t>
-      </w:r>
-      <w:r>
-        <w:t xml:space="preserve"> of the match. This will open up an event chat where you both will discuss dining plans.</w:t>
-      </w:r>
-      <w:r>
-        <w:t xml:space="preserve"> </w:t>
+        <w:t xml:space="preserve">It will first show a recommended list of 20-top restaurants from the area. I can select a restaurant and it will take me to </w:t>
       </w:r>
       <w:bookmarkStart w:id="0" w:name="_GoBack"/>
       <w:bookmarkEnd w:id="0"/>
+      <w:r>
+        <w:t>the list of available friends who I am willing to eat with. If the other person also selects me from the list of friends, then both parties will get notified</w:t>
+      </w:r>
+      <w:r>
+        <w:t xml:space="preserve"> of the match.</w:t>
+      </w:r>
     </w:p>
     <w:sectPr>
       <w:pgSz w:w="12240" w:h="15840"/>

</xml_diff>